<commit_message>
Read through SRS and updated GANTT
Looks pretty good to me.
</commit_message>
<xml_diff>
--- a/Documentation/Software Requirements/Software Requirement Specifications - CSCI311.docx
+++ b/Documentation/Software Requirements/Software Requirement Specifications - CSCI311.docx
@@ -33,10 +33,18 @@
         <w:pStyle w:val="Subtitle"/>
       </w:pPr>
       <w:r>
-        <w:t xml:space="preserve">Dashboard System Project </w:t>
-      </w:r>
-      <w:r>
-        <w:t xml:space="preserve"> – CSCI311</w:t>
+        <w:t xml:space="preserve">Dashboard System </w:t>
+      </w:r>
+      <w:proofErr w:type="gramStart"/>
+      <w:r>
+        <w:t xml:space="preserve">Project </w:t>
+      </w:r>
+      <w:r>
+        <w:t xml:space="preserve"> –</w:t>
+      </w:r>
+      <w:proofErr w:type="gramEnd"/>
+      <w:r>
+        <w:t xml:space="preserve"> CSCI311</w:t>
       </w:r>
     </w:p>
     <w:p>
@@ -172,8 +180,20 @@
           <w:sz w:val="20"/>
           <w:szCs w:val="20"/>
         </w:rPr>
-        <w:t>Jamie Glennan</w:t>
-      </w:r>
+        <w:t xml:space="preserve">Jamie </w:t>
+      </w:r>
+      <w:proofErr w:type="spellStart"/>
+      <w:r>
+        <w:rPr>
+          <w:rFonts w:ascii="Arial" w:hAnsi="Arial" w:cs="Arial"/>
+          <w:b/>
+          <w:bCs/>
+          <w:sz w:val="20"/>
+          <w:szCs w:val="20"/>
+        </w:rPr>
+        <w:t>Glennan</w:t>
+      </w:r>
+      <w:proofErr w:type="spellEnd"/>
     </w:p>
     <w:p>
       <w:pPr>
@@ -4039,9 +4059,22 @@
       </w:pPr>
       <w:bookmarkStart w:id="8" w:name="_Toc384400281"/>
       <w:r>
-        <w:t>2.1 Product perspective</w:t>
+        <w:t xml:space="preserve">2.1 Product </w:t>
+      </w:r>
+      <w:commentRangeStart w:id="9"/>
+      <w:r>
+        <w:t>perspective</w:t>
       </w:r>
       <w:bookmarkEnd w:id="8"/>
+      <w:commentRangeEnd w:id="9"/>
+      <w:r>
+        <w:rPr>
+          <w:rStyle w:val="CommentReference"/>
+          <w:rFonts w:asciiTheme="minorHAnsi" w:eastAsiaTheme="minorHAnsi" w:hAnsiTheme="minorHAnsi" w:cstheme="minorBidi"/>
+          <w:color w:val="auto"/>
+        </w:rPr>
+        <w:commentReference w:id="9"/>
+      </w:r>
     </w:p>
     <w:p>
       <w:pPr>
@@ -4484,7 +4517,25 @@
           <w:sz w:val="19"/>
           <w:szCs w:val="19"/>
         </w:rPr>
-        <w:t xml:space="preserve">The user interfaces provided to clients must be user friendly and accessible through the browser (IE, Mozilla, Firefox etc). The user interfaces are different between the Project Manager, Admin and </w:t>
+        <w:t xml:space="preserve">The user interfaces provided to clients must be user friendly and accessible through the browser (IE, Mozilla, Firefox </w:t>
+      </w:r>
+      <w:proofErr w:type="spellStart"/>
+      <w:r>
+        <w:rPr>
+          <w:rFonts w:ascii="Arial" w:hAnsi="Arial" w:cs="Arial"/>
+          <w:sz w:val="19"/>
+          <w:szCs w:val="19"/>
+        </w:rPr>
+        <w:t>etc</w:t>
+      </w:r>
+      <w:proofErr w:type="spellEnd"/>
+      <w:r>
+        <w:rPr>
+          <w:rFonts w:ascii="Arial" w:hAnsi="Arial" w:cs="Arial"/>
+          <w:sz w:val="19"/>
+          <w:szCs w:val="19"/>
+        </w:rPr>
+        <w:t xml:space="preserve">). The user interfaces are different between the Project Manager, Admin and </w:t>
       </w:r>
       <w:r>
         <w:rPr>
@@ -4729,7 +4780,23 @@
           <w:sz w:val="19"/>
           <w:szCs w:val="19"/>
         </w:rPr>
-        <w:t>The User must be able to access the dashboard through a web browser</w:t>
+        <w:t xml:space="preserve">The User must be able to access the dashboard through a </w:t>
+      </w:r>
+      <w:commentRangeStart w:id="10"/>
+      <w:r>
+        <w:rPr>
+          <w:rFonts w:ascii="SymbolMT" w:eastAsia="SymbolMT" w:hAnsi="Arial" w:cs="SymbolMT" w:hint="eastAsia"/>
+          <w:sz w:val="19"/>
+          <w:szCs w:val="19"/>
+        </w:rPr>
+        <w:t>web browser</w:t>
+      </w:r>
+      <w:commentRangeEnd w:id="10"/>
+      <w:r>
+        <w:rPr>
+          <w:rStyle w:val="CommentReference"/>
+        </w:rPr>
+        <w:commentReference w:id="10"/>
       </w:r>
     </w:p>
     <w:p>
@@ -5152,15 +5219,33 @@
           <w:sz w:val="19"/>
           <w:szCs w:val="19"/>
         </w:rPr>
-        <w:t>power etc.</w:t>
-      </w:r>
-      <w:r>
-        <w:rPr>
-          <w:rFonts w:ascii="Arial" w:hAnsi="Arial" w:cs="Arial"/>
-          <w:sz w:val="19"/>
-          <w:szCs w:val="19"/>
-        </w:rPr>
-        <w:t>(****)</w:t>
+        <w:t>power etc</w:t>
+      </w:r>
+      <w:proofErr w:type="gramStart"/>
+      <w:r>
+        <w:rPr>
+          <w:rFonts w:ascii="Arial" w:hAnsi="Arial" w:cs="Arial"/>
+          <w:sz w:val="19"/>
+          <w:szCs w:val="19"/>
+        </w:rPr>
+        <w:t>.</w:t>
+      </w:r>
+      <w:r>
+        <w:rPr>
+          <w:rFonts w:ascii="Arial" w:hAnsi="Arial" w:cs="Arial"/>
+          <w:sz w:val="19"/>
+          <w:szCs w:val="19"/>
+        </w:rPr>
+        <w:t>(</w:t>
+      </w:r>
+      <w:proofErr w:type="gramEnd"/>
+      <w:r>
+        <w:rPr>
+          <w:rFonts w:ascii="Arial" w:hAnsi="Arial" w:cs="Arial"/>
+          <w:sz w:val="19"/>
+          <w:szCs w:val="19"/>
+        </w:rPr>
+        <w:t>****)</w:t>
       </w:r>
     </w:p>
     <w:p>
@@ -5180,14 +5265,14 @@
       <w:pPr>
         <w:pStyle w:val="Heading3"/>
       </w:pPr>
-      <w:bookmarkStart w:id="9" w:name="_Toc384400282"/>
+      <w:bookmarkStart w:id="11" w:name="_Toc384400282"/>
       <w:r>
         <w:t>2.2 Product functions</w:t>
       </w:r>
       <w:r>
         <w:t>*</w:t>
       </w:r>
-      <w:bookmarkEnd w:id="9"/>
+      <w:bookmarkEnd w:id="11"/>
     </w:p>
     <w:p>
       <w:pPr>
@@ -5799,11 +5884,11 @@
       <w:pPr>
         <w:pStyle w:val="Heading3"/>
       </w:pPr>
-      <w:bookmarkStart w:id="10" w:name="_Toc384400283"/>
+      <w:bookmarkStart w:id="12" w:name="_Toc384400283"/>
       <w:r>
         <w:t>2.3 User characteristics</w:t>
       </w:r>
-      <w:bookmarkEnd w:id="10"/>
+      <w:bookmarkEnd w:id="12"/>
     </w:p>
     <w:p>
       <w:pPr>
@@ -5977,11 +6062,11 @@
       <w:pPr>
         <w:pStyle w:val="Heading3"/>
       </w:pPr>
-      <w:bookmarkStart w:id="11" w:name="_Toc384400284"/>
+      <w:bookmarkStart w:id="13" w:name="_Toc384400284"/>
       <w:r>
         <w:t>2.4 Constraints</w:t>
       </w:r>
-      <w:bookmarkEnd w:id="11"/>
+      <w:bookmarkEnd w:id="13"/>
     </w:p>
     <w:p>
       <w:pPr>
@@ -6271,11 +6356,11 @@
       <w:pPr>
         <w:pStyle w:val="Heading3"/>
       </w:pPr>
-      <w:bookmarkStart w:id="12" w:name="_Toc384400285"/>
+      <w:bookmarkStart w:id="14" w:name="_Toc384400285"/>
       <w:r>
         <w:t>2.5 Assumptions and dependencies</w:t>
       </w:r>
-      <w:bookmarkEnd w:id="12"/>
+      <w:bookmarkEnd w:id="14"/>
     </w:p>
     <w:p>
       <w:pPr>
@@ -6367,11 +6452,11 @@
       <w:pPr>
         <w:pStyle w:val="Heading2"/>
       </w:pPr>
-      <w:bookmarkStart w:id="13" w:name="_Toc384400286"/>
+      <w:bookmarkStart w:id="15" w:name="_Toc384400286"/>
       <w:r>
         <w:t>3. Specific Requirements</w:t>
       </w:r>
-      <w:bookmarkEnd w:id="13"/>
+      <w:bookmarkEnd w:id="15"/>
     </w:p>
     <w:p>
       <w:pPr>
@@ -6675,12 +6760,12 @@
       <w:pPr>
         <w:pStyle w:val="Heading3"/>
       </w:pPr>
-      <w:bookmarkStart w:id="14" w:name="_Toc384400287"/>
+      <w:bookmarkStart w:id="16" w:name="_Toc384400287"/>
       <w:r>
         <w:lastRenderedPageBreak/>
         <w:t>3.1 Requirements</w:t>
       </w:r>
-      <w:bookmarkEnd w:id="14"/>
+      <w:bookmarkEnd w:id="16"/>
     </w:p>
     <w:p>
       <w:pPr>
@@ -6697,14 +6782,14 @@
         <w:tblLook w:val="04A0" w:firstRow="1" w:lastRow="0" w:firstColumn="1" w:lastColumn="0" w:noHBand="0" w:noVBand="1"/>
       </w:tblPr>
       <w:tblGrid>
-        <w:gridCol w:w="1631"/>
-        <w:gridCol w:w="1365"/>
+        <w:gridCol w:w="1630"/>
+        <w:gridCol w:w="1364"/>
         <w:gridCol w:w="871"/>
-        <w:gridCol w:w="585"/>
+        <w:gridCol w:w="590"/>
         <w:gridCol w:w="1630"/>
-        <w:gridCol w:w="1051"/>
+        <w:gridCol w:w="1049"/>
         <w:gridCol w:w="1472"/>
-        <w:gridCol w:w="1051"/>
+        <w:gridCol w:w="1050"/>
       </w:tblGrid>
       <w:tr>
         <w:trPr>
@@ -6764,9 +6849,17 @@
             <w:tcW w:w="585" w:type="dxa"/>
           </w:tcPr>
           <w:p>
+            <w:commentRangeStart w:id="17"/>
             <w:r>
               <w:t>0</w:t>
             </w:r>
+            <w:commentRangeEnd w:id="17"/>
+            <w:r>
+              <w:rPr>
+                <w:rStyle w:val="CommentReference"/>
+              </w:rPr>
+              <w:commentReference w:id="17"/>
+            </w:r>
           </w:p>
         </w:tc>
         <w:tc>
@@ -6783,7 +6876,21 @@
               <w:rPr>
                 <w:b/>
               </w:rPr>
-              <w:t>Requirement Type</w:t>
+              <w:t xml:space="preserve">Requirement </w:t>
+            </w:r>
+            <w:commentRangeStart w:id="18"/>
+            <w:r>
+              <w:rPr>
+                <w:b/>
+              </w:rPr>
+              <w:t>Type</w:t>
+            </w:r>
+            <w:commentRangeEnd w:id="18"/>
+            <w:r>
+              <w:rPr>
+                <w:rStyle w:val="CommentReference"/>
+              </w:rPr>
+              <w:commentReference w:id="18"/>
             </w:r>
           </w:p>
         </w:tc>
@@ -8080,10 +8187,7 @@
       </w:tr>
     </w:tbl>
     <w:p/>
-    <w:p>
-      <w:bookmarkStart w:id="15" w:name="_GoBack"/>
-      <w:bookmarkEnd w:id="15"/>
-    </w:p>
+    <w:p/>
     <w:tbl>
       <w:tblPr>
         <w:tblStyle w:val="TableGrid"/>
@@ -8277,7 +8381,15 @@
           </w:tcPr>
           <w:p>
             <w:r>
-              <w:t>New users must be added to the system (Req# 3.1.2_07)</w:t>
+              <w:t>New users must be added to the system (</w:t>
+            </w:r>
+            <w:proofErr w:type="spellStart"/>
+            <w:r>
+              <w:t>Req</w:t>
+            </w:r>
+            <w:proofErr w:type="spellEnd"/>
+            <w:r>
+              <w:t># 3.1.2_07)</w:t>
             </w:r>
           </w:p>
         </w:tc>
@@ -8626,7 +8738,15 @@
           </w:tcPr>
           <w:p>
             <w:r>
-              <w:t>The dashboard should be able to import and parse existing raw data (Req# 3.1.1</w:t>
+              <w:t>The dashboard should be able to import and parse existing raw data (</w:t>
+            </w:r>
+            <w:proofErr w:type="spellStart"/>
+            <w:r>
+              <w:t>Req</w:t>
+            </w:r>
+            <w:proofErr w:type="spellEnd"/>
+            <w:r>
+              <w:t># 3.1.1</w:t>
             </w:r>
             <w:r>
               <w:t>_01</w:t>
@@ -8973,7 +9093,15 @@
           </w:tcPr>
           <w:p>
             <w:r>
-              <w:t>The dashboard should be able to import and parse existing raw data (Req# 3.1.1</w:t>
+              <w:t>The dashboard should be able to import and parse existing raw data (</w:t>
+            </w:r>
+            <w:proofErr w:type="spellStart"/>
+            <w:r>
+              <w:t>Req</w:t>
+            </w:r>
+            <w:proofErr w:type="spellEnd"/>
+            <w:r>
+              <w:t># 3.1.1</w:t>
             </w:r>
             <w:r>
               <w:t>_01</w:t>
@@ -9337,7 +9465,15 @@
               <w:t xml:space="preserve"> </w:t>
             </w:r>
             <w:r>
-              <w:t>(Req# 3.1.1</w:t>
+              <w:t>(</w:t>
+            </w:r>
+            <w:proofErr w:type="spellStart"/>
+            <w:r>
+              <w:t>Req</w:t>
+            </w:r>
+            <w:proofErr w:type="spellEnd"/>
+            <w:r>
+              <w:t># 3.1.1</w:t>
             </w:r>
             <w:r>
               <w:t>_03</w:t>
@@ -9699,7 +9835,15 @@
               <w:t>Visualizing those data in a meaningful way to depict the current status of the project in various aspects (e.g. developers’ activities, expertise and networks, user feedback, maintenance and evolution activities and progress, etc.).</w:t>
             </w:r>
             <w:r>
-              <w:t xml:space="preserve"> (Req# 3.1.1_03)</w:t>
+              <w:t xml:space="preserve"> (</w:t>
+            </w:r>
+            <w:proofErr w:type="spellStart"/>
+            <w:r>
+              <w:t>Req</w:t>
+            </w:r>
+            <w:proofErr w:type="spellEnd"/>
+            <w:r>
+              <w:t># 3.1.1_03)</w:t>
             </w:r>
           </w:p>
         </w:tc>
@@ -10905,7 +11049,18 @@
           </w:tcPr>
           <w:p>
             <w:r>
-              <w:t>n/a</w:t>
+              <w:t>n/</w:t>
+            </w:r>
+            <w:commentRangeStart w:id="19"/>
+            <w:r>
+              <w:t>a</w:t>
+            </w:r>
+            <w:commentRangeEnd w:id="19"/>
+            <w:r>
+              <w:rPr>
+                <w:rStyle w:val="CommentReference"/>
+              </w:rPr>
+              <w:commentReference w:id="19"/>
             </w:r>
           </w:p>
         </w:tc>
@@ -10922,6 +11077,247 @@
 </w:document>
 </file>
 
+<file path=word/comments.xml><?xml version="1.0" encoding="utf-8"?>
+<w:comments xmlns:wpc="http://schemas.microsoft.com/office/word/2010/wordprocessingCanvas" xmlns:mc="http://schemas.openxmlformats.org/markup-compatibility/2006" xmlns:o="urn:schemas-microsoft-com:office:office" xmlns:r="http://schemas.openxmlformats.org/officeDocument/2006/relationships" xmlns:m="http://schemas.openxmlformats.org/officeDocument/2006/math" xmlns:v="urn:schemas-microsoft-com:vml" xmlns:wp14="http://schemas.microsoft.com/office/word/2010/wordprocessingDrawing" xmlns:wp="http://schemas.openxmlformats.org/drawingml/2006/wordprocessingDrawing" xmlns:w10="urn:schemas-microsoft-com:office:word" xmlns:w="http://schemas.openxmlformats.org/wordprocessingml/2006/main" xmlns:w14="http://schemas.microsoft.com/office/word/2010/wordml" xmlns:w15="http://schemas.microsoft.com/office/word/2012/wordml" xmlns:wpg="http://schemas.microsoft.com/office/word/2010/wordprocessingGroup" xmlns:wpi="http://schemas.microsoft.com/office/word/2010/wordprocessingInk" xmlns:wne="http://schemas.microsoft.com/office/word/2006/wordml" xmlns:wps="http://schemas.microsoft.com/office/word/2010/wordprocessingShape" mc:Ignorable="w14 w15 wp14">
+  <w:comment w:id="9" w:author="Kurt" w:date="2014-04-06T23:21:00Z" w:initials="K">
+    <w:p>
+      <w:pPr>
+        <w:pStyle w:val="CommentText"/>
+      </w:pPr>
+      <w:r>
+        <w:rPr>
+          <w:rStyle w:val="CommentReference"/>
+        </w:rPr>
+        <w:annotationRef/>
+      </w:r>
+      <w:r>
+        <w:t>Maybe in this section show the stakeholders that this will affect and say how we plan to develop this software to accommodate for their needs (maybe exclude us as we won’t necessarily be an ongoing stakeholder, we just make it and leave it).</w:t>
+      </w:r>
+    </w:p>
+    <w:p>
+      <w:pPr>
+        <w:pStyle w:val="CommentText"/>
+      </w:pPr>
+    </w:p>
+    <w:p>
+      <w:pPr>
+        <w:pStyle w:val="CommentText"/>
+      </w:pPr>
+      <w:r>
+        <w:t>Forgot to take picture of board last week but from memory.</w:t>
+      </w:r>
+    </w:p>
+    <w:p>
+      <w:pPr>
+        <w:pStyle w:val="CommentText"/>
+        <w:numPr>
+          <w:ilvl w:val="0"/>
+          <w:numId w:val="19"/>
+        </w:numPr>
+      </w:pPr>
+      <w:r>
+        <w:t>Client</w:t>
+      </w:r>
+    </w:p>
+    <w:p>
+      <w:pPr>
+        <w:pStyle w:val="CommentText"/>
+        <w:numPr>
+          <w:ilvl w:val="0"/>
+          <w:numId w:val="19"/>
+        </w:numPr>
+      </w:pPr>
+      <w:r>
+        <w:t xml:space="preserve">Python </w:t>
+      </w:r>
+      <w:proofErr w:type="spellStart"/>
+      <w:r>
+        <w:t>devs</w:t>
+      </w:r>
+      <w:proofErr w:type="spellEnd"/>
+    </w:p>
+    <w:p>
+      <w:pPr>
+        <w:pStyle w:val="CommentText"/>
+        <w:numPr>
+          <w:ilvl w:val="0"/>
+          <w:numId w:val="19"/>
+        </w:numPr>
+      </w:pPr>
+      <w:r>
+        <w:t>Dev team</w:t>
+      </w:r>
+    </w:p>
+    <w:p>
+      <w:pPr>
+        <w:pStyle w:val="CommentText"/>
+        <w:numPr>
+          <w:ilvl w:val="0"/>
+          <w:numId w:val="19"/>
+        </w:numPr>
+      </w:pPr>
+      <w:r>
+        <w:t>Front end users (remember the different levels of users with some requiring a lot more detail and others less, based on their technical knowledge)</w:t>
+      </w:r>
+    </w:p>
+  </w:comment>
+  <w:comment w:id="10" w:author="Kurt" w:date="2014-04-06T23:27:00Z" w:initials="K">
+    <w:p>
+      <w:pPr>
+        <w:pStyle w:val="CommentText"/>
+      </w:pPr>
+      <w:r>
+        <w:rPr>
+          <w:rStyle w:val="CommentReference"/>
+        </w:rPr>
+        <w:annotationRef/>
+      </w:r>
+      <w:r>
+        <w:t>Did the client tell us they wanted it through a web browser?</w:t>
+      </w:r>
+    </w:p>
+    <w:p>
+      <w:pPr>
+        <w:pStyle w:val="CommentText"/>
+      </w:pPr>
+    </w:p>
+    <w:p>
+      <w:pPr>
+        <w:pStyle w:val="CommentText"/>
+      </w:pPr>
+      <w:r>
+        <w:t xml:space="preserve">I think some UI requirements included that it should be simple and clean, nobody who spends days developing stuff and using advanced </w:t>
+      </w:r>
+      <w:proofErr w:type="spellStart"/>
+      <w:r>
+        <w:t>dev</w:t>
+      </w:r>
+      <w:proofErr w:type="spellEnd"/>
+      <w:r>
+        <w:t xml:space="preserve"> tools wants to use a complicated program.</w:t>
+      </w:r>
+    </w:p>
+    <w:p>
+      <w:pPr>
+        <w:pStyle w:val="CommentText"/>
+      </w:pPr>
+      <w:r>
+        <w:t>Should have minimum clicks to operate, very easy to navigate.</w:t>
+      </w:r>
+    </w:p>
+  </w:comment>
+  <w:comment w:id="17" w:author="Kurt" w:date="2014-04-06T23:18:00Z" w:initials="K">
+    <w:p>
+      <w:pPr>
+        <w:pStyle w:val="CommentText"/>
+      </w:pPr>
+      <w:r>
+        <w:rPr>
+          <w:rStyle w:val="CommentReference"/>
+        </w:rPr>
+        <w:annotationRef/>
+      </w:r>
+      <w:r>
+        <w:t>Would be good to know what this means in context of requirements</w:t>
+      </w:r>
+    </w:p>
+  </w:comment>
+  <w:comment w:id="18" w:author="Kurt" w:date="2014-04-06T23:14:00Z" w:initials="K">
+    <w:p>
+      <w:pPr>
+        <w:pStyle w:val="CommentText"/>
+      </w:pPr>
+      <w:r>
+        <w:rPr>
+          <w:rStyle w:val="CommentReference"/>
+        </w:rPr>
+        <w:annotationRef/>
+      </w:r>
+      <w:r>
+        <w:t>Need to be filled in obviously</w:t>
+      </w:r>
+    </w:p>
+  </w:comment>
+  <w:comment w:id="19" w:author="Kurt" w:date="2014-04-06T23:31:00Z" w:initials="K">
+    <w:p>
+      <w:pPr>
+        <w:pStyle w:val="CommentText"/>
+      </w:pPr>
+      <w:r>
+        <w:rPr>
+          <w:rStyle w:val="CommentReference"/>
+        </w:rPr>
+        <w:annotationRef/>
+      </w:r>
+      <w:r>
+        <w:t>Requirements tables look good</w:t>
+      </w:r>
+    </w:p>
+    <w:p>
+      <w:pPr>
+        <w:pStyle w:val="CommentText"/>
+      </w:pPr>
+    </w:p>
+    <w:p>
+      <w:pPr>
+        <w:pStyle w:val="CommentText"/>
+      </w:pPr>
+      <w:r>
+        <w:t>Maybe add this if you want</w:t>
+      </w:r>
+    </w:p>
+    <w:p>
+      <w:pPr>
+        <w:pStyle w:val="CommentText"/>
+      </w:pPr>
+    </w:p>
+    <w:p>
+      <w:pPr>
+        <w:pStyle w:val="CommentText"/>
+        <w:rPr>
+          <w:b/>
+        </w:rPr>
+      </w:pPr>
+      <w:r>
+        <w:rPr>
+          <w:b/>
+        </w:rPr>
+        <w:t>User must be required to log in to the dashboard</w:t>
+      </w:r>
+    </w:p>
+    <w:p>
+      <w:pPr>
+        <w:pStyle w:val="CommentText"/>
+      </w:pPr>
+      <w:r>
+        <w:br/>
+        <w:t xml:space="preserve">Upon </w:t>
+      </w:r>
+      <w:r>
+        <w:t>starting the software, the user must be prompted for login details before being allowed to gain access to dashboard utilities</w:t>
+      </w:r>
+    </w:p>
+    <w:p>
+      <w:pPr>
+        <w:pStyle w:val="CommentText"/>
+      </w:pPr>
+      <w:bookmarkStart w:id="20" w:name="_GoBack"/>
+      <w:bookmarkEnd w:id="20"/>
+    </w:p>
+  </w:comment>
+</w:comments>
+</file>
+
+<file path=word/commentsExtended.xml><?xml version="1.0" encoding="utf-8"?>
+<w15:commentsEx xmlns:wpc="http://schemas.microsoft.com/office/word/2010/wordprocessingCanvas" xmlns:mc="http://schemas.openxmlformats.org/markup-compatibility/2006" xmlns:o="urn:schemas-microsoft-com:office:office" xmlns:r="http://schemas.openxmlformats.org/officeDocument/2006/relationships" xmlns:m="http://schemas.openxmlformats.org/officeDocument/2006/math" xmlns:v="urn:schemas-microsoft-com:vml" xmlns:wp14="http://schemas.microsoft.com/office/word/2010/wordprocessingDrawing" xmlns:wp="http://schemas.openxmlformats.org/drawingml/2006/wordprocessingDrawing" xmlns:w10="urn:schemas-microsoft-com:office:word" xmlns:w="http://schemas.openxmlformats.org/wordprocessingml/2006/main" xmlns:w14="http://schemas.microsoft.com/office/word/2010/wordml" xmlns:w15="http://schemas.microsoft.com/office/word/2012/wordml" xmlns:wpg="http://schemas.microsoft.com/office/word/2010/wordprocessingGroup" xmlns:wpi="http://schemas.microsoft.com/office/word/2010/wordprocessingInk" xmlns:wne="http://schemas.microsoft.com/office/word/2006/wordml" xmlns:wps="http://schemas.microsoft.com/office/word/2010/wordprocessingShape" mc:Ignorable="w14 w15 wp14">
+  <w15:commentEx w15:paraId="6589E8EC" w15:done="0"/>
+  <w15:commentEx w15:paraId="0A2356B6" w15:done="0"/>
+  <w15:commentEx w15:paraId="08C232F3" w15:done="0"/>
+  <w15:commentEx w15:paraId="1D295BE9" w15:done="0"/>
+  <w15:commentEx w15:paraId="56B7C5FF" w15:done="0"/>
+</w15:commentsEx>
+</file>
+
 <file path=word/numbering.xml><?xml version="1.0" encoding="utf-8"?>
 <w:numbering xmlns:wpc="http://schemas.microsoft.com/office/word/2010/wordprocessingCanvas" xmlns:mc="http://schemas.openxmlformats.org/markup-compatibility/2006" xmlns:o="urn:schemas-microsoft-com:office:office" xmlns:r="http://schemas.openxmlformats.org/officeDocument/2006/relationships" xmlns:m="http://schemas.openxmlformats.org/officeDocument/2006/math" xmlns:v="urn:schemas-microsoft-com:vml" xmlns:wp14="http://schemas.microsoft.com/office/word/2010/wordprocessingDrawing" xmlns:wp="http://schemas.openxmlformats.org/drawingml/2006/wordprocessingDrawing" xmlns:w10="urn:schemas-microsoft-com:office:word" xmlns:w="http://schemas.openxmlformats.org/wordprocessingml/2006/main" xmlns:w14="http://schemas.microsoft.com/office/word/2010/wordml" xmlns:w15="http://schemas.microsoft.com/office/word/2012/wordml" xmlns:wpg="http://schemas.microsoft.com/office/word/2010/wordprocessingGroup" xmlns:wpi="http://schemas.microsoft.com/office/word/2010/wordprocessingInk" xmlns:wne="http://schemas.microsoft.com/office/word/2006/wordml" xmlns:wps="http://schemas.microsoft.com/office/word/2010/wordprocessingShape" mc:Ignorable="w14 w15 wp14">
   <w:abstractNum w:abstractNumId="0">
@@ -12370,6 +12766,119 @@
     </w:lvl>
   </w:abstractNum>
   <w:abstractNum w:abstractNumId="13">
+    <w:nsid w:val="6CBA59BE"/>
+    <w:multiLevelType w:val="hybridMultilevel"/>
+    <w:tmpl w:val="2C18E4B6"/>
+    <w:lvl w:ilvl="0" w:tplc="9B2C57E4">
+      <w:start w:val="2"/>
+      <w:numFmt w:val="bullet"/>
+      <w:lvlText w:val="-"/>
+      <w:lvlJc w:val="left"/>
+      <w:pPr>
+        <w:ind w:left="720" w:hanging="360"/>
+      </w:pPr>
+      <w:rPr>
+        <w:rFonts w:ascii="Calibri" w:eastAsiaTheme="minorHAnsi" w:hAnsi="Calibri" w:cstheme="minorBidi" w:hint="default"/>
+      </w:rPr>
+    </w:lvl>
+    <w:lvl w:ilvl="1" w:tplc="04090003">
+      <w:start w:val="1"/>
+      <w:numFmt w:val="bullet"/>
+      <w:lvlText w:val="o"/>
+      <w:lvlJc w:val="left"/>
+      <w:pPr>
+        <w:ind w:left="1440" w:hanging="360"/>
+      </w:pPr>
+      <w:rPr>
+        <w:rFonts w:ascii="Courier New" w:hAnsi="Courier New" w:cs="Courier New" w:hint="default"/>
+      </w:rPr>
+    </w:lvl>
+    <w:lvl w:ilvl="2" w:tplc="04090005" w:tentative="1">
+      <w:start w:val="1"/>
+      <w:numFmt w:val="bullet"/>
+      <w:lvlText w:val=""/>
+      <w:lvlJc w:val="left"/>
+      <w:pPr>
+        <w:ind w:left="2160" w:hanging="360"/>
+      </w:pPr>
+      <w:rPr>
+        <w:rFonts w:ascii="Wingdings" w:hAnsi="Wingdings" w:hint="default"/>
+      </w:rPr>
+    </w:lvl>
+    <w:lvl w:ilvl="3" w:tplc="04090001" w:tentative="1">
+      <w:start w:val="1"/>
+      <w:numFmt w:val="bullet"/>
+      <w:lvlText w:val=""/>
+      <w:lvlJc w:val="left"/>
+      <w:pPr>
+        <w:ind w:left="2880" w:hanging="360"/>
+      </w:pPr>
+      <w:rPr>
+        <w:rFonts w:ascii="Symbol" w:hAnsi="Symbol" w:hint="default"/>
+      </w:rPr>
+    </w:lvl>
+    <w:lvl w:ilvl="4" w:tplc="04090003" w:tentative="1">
+      <w:start w:val="1"/>
+      <w:numFmt w:val="bullet"/>
+      <w:lvlText w:val="o"/>
+      <w:lvlJc w:val="left"/>
+      <w:pPr>
+        <w:ind w:left="3600" w:hanging="360"/>
+      </w:pPr>
+      <w:rPr>
+        <w:rFonts w:ascii="Courier New" w:hAnsi="Courier New" w:cs="Courier New" w:hint="default"/>
+      </w:rPr>
+    </w:lvl>
+    <w:lvl w:ilvl="5" w:tplc="04090005" w:tentative="1">
+      <w:start w:val="1"/>
+      <w:numFmt w:val="bullet"/>
+      <w:lvlText w:val=""/>
+      <w:lvlJc w:val="left"/>
+      <w:pPr>
+        <w:ind w:left="4320" w:hanging="360"/>
+      </w:pPr>
+      <w:rPr>
+        <w:rFonts w:ascii="Wingdings" w:hAnsi="Wingdings" w:hint="default"/>
+      </w:rPr>
+    </w:lvl>
+    <w:lvl w:ilvl="6" w:tplc="04090001" w:tentative="1">
+      <w:start w:val="1"/>
+      <w:numFmt w:val="bullet"/>
+      <w:lvlText w:val=""/>
+      <w:lvlJc w:val="left"/>
+      <w:pPr>
+        <w:ind w:left="5040" w:hanging="360"/>
+      </w:pPr>
+      <w:rPr>
+        <w:rFonts w:ascii="Symbol" w:hAnsi="Symbol" w:hint="default"/>
+      </w:rPr>
+    </w:lvl>
+    <w:lvl w:ilvl="7" w:tplc="04090003" w:tentative="1">
+      <w:start w:val="1"/>
+      <w:numFmt w:val="bullet"/>
+      <w:lvlText w:val="o"/>
+      <w:lvlJc w:val="left"/>
+      <w:pPr>
+        <w:ind w:left="5760" w:hanging="360"/>
+      </w:pPr>
+      <w:rPr>
+        <w:rFonts w:ascii="Courier New" w:hAnsi="Courier New" w:cs="Courier New" w:hint="default"/>
+      </w:rPr>
+    </w:lvl>
+    <w:lvl w:ilvl="8" w:tplc="04090005" w:tentative="1">
+      <w:start w:val="1"/>
+      <w:numFmt w:val="bullet"/>
+      <w:lvlText w:val=""/>
+      <w:lvlJc w:val="left"/>
+      <w:pPr>
+        <w:ind w:left="6480" w:hanging="360"/>
+      </w:pPr>
+      <w:rPr>
+        <w:rFonts w:ascii="Wingdings" w:hAnsi="Wingdings" w:hint="default"/>
+      </w:rPr>
+    </w:lvl>
+  </w:abstractNum>
+  <w:abstractNum w:abstractNumId="14">
     <w:nsid w:val="6FBF4C35"/>
     <w:multiLevelType w:val="hybridMultilevel"/>
     <w:tmpl w:val="92B6C552"/>
@@ -12482,7 +12991,7 @@
       </w:rPr>
     </w:lvl>
   </w:abstractNum>
-  <w:abstractNum w:abstractNumId="14">
+  <w:abstractNum w:abstractNumId="15">
     <w:nsid w:val="71CD12E6"/>
     <w:multiLevelType w:val="hybridMultilevel"/>
     <w:tmpl w:val="46D498C4"/>
@@ -12595,7 +13104,7 @@
       </w:rPr>
     </w:lvl>
   </w:abstractNum>
-  <w:abstractNum w:abstractNumId="15">
+  <w:abstractNum w:abstractNumId="16">
     <w:nsid w:val="737938F9"/>
     <w:multiLevelType w:val="hybridMultilevel"/>
     <w:tmpl w:val="C152E38A"/>
@@ -12708,7 +13217,7 @@
       </w:rPr>
     </w:lvl>
   </w:abstractNum>
-  <w:abstractNum w:abstractNumId="16">
+  <w:abstractNum w:abstractNumId="17">
     <w:nsid w:val="759E7216"/>
     <w:multiLevelType w:val="hybridMultilevel"/>
     <w:tmpl w:val="149E580A"/>
@@ -12821,7 +13330,7 @@
       </w:rPr>
     </w:lvl>
   </w:abstractNum>
-  <w:abstractNum w:abstractNumId="17">
+  <w:abstractNum w:abstractNumId="18">
     <w:nsid w:val="798D786F"/>
     <w:multiLevelType w:val="hybridMultilevel"/>
     <w:tmpl w:val="FD6821FE"/>
@@ -12941,25 +13450,25 @@
     <w:abstractNumId w:val="10"/>
   </w:num>
   <w:num w:numId="3">
-    <w:abstractNumId w:val="14"/>
+    <w:abstractNumId w:val="15"/>
   </w:num>
   <w:num w:numId="4">
     <w:abstractNumId w:val="6"/>
   </w:num>
   <w:num w:numId="5">
-    <w:abstractNumId w:val="17"/>
+    <w:abstractNumId w:val="18"/>
   </w:num>
   <w:num w:numId="6">
     <w:abstractNumId w:val="7"/>
   </w:num>
   <w:num w:numId="7">
-    <w:abstractNumId w:val="13"/>
+    <w:abstractNumId w:val="14"/>
   </w:num>
   <w:num w:numId="8">
     <w:abstractNumId w:val="4"/>
   </w:num>
   <w:num w:numId="9">
-    <w:abstractNumId w:val="16"/>
+    <w:abstractNumId w:val="17"/>
   </w:num>
   <w:num w:numId="10">
     <w:abstractNumId w:val="0"/>
@@ -12983,12 +13492,23 @@
     <w:abstractNumId w:val="1"/>
   </w:num>
   <w:num w:numId="17">
-    <w:abstractNumId w:val="15"/>
+    <w:abstractNumId w:val="16"/>
   </w:num>
   <w:num w:numId="18">
     <w:abstractNumId w:val="8"/>
   </w:num>
+  <w:num w:numId="19">
+    <w:abstractNumId w:val="13"/>
+  </w:num>
 </w:numbering>
+</file>
+
+<file path=word/people.xml><?xml version="1.0" encoding="utf-8"?>
+<w15:people xmlns:wpc="http://schemas.microsoft.com/office/word/2010/wordprocessingCanvas" xmlns:mc="http://schemas.openxmlformats.org/markup-compatibility/2006" xmlns:o="urn:schemas-microsoft-com:office:office" xmlns:r="http://schemas.openxmlformats.org/officeDocument/2006/relationships" xmlns:m="http://schemas.openxmlformats.org/officeDocument/2006/math" xmlns:v="urn:schemas-microsoft-com:vml" xmlns:wp14="http://schemas.microsoft.com/office/word/2010/wordprocessingDrawing" xmlns:wp="http://schemas.openxmlformats.org/drawingml/2006/wordprocessingDrawing" xmlns:w10="urn:schemas-microsoft-com:office:word" xmlns:w="http://schemas.openxmlformats.org/wordprocessingml/2006/main" xmlns:w14="http://schemas.microsoft.com/office/word/2010/wordml" xmlns:w15="http://schemas.microsoft.com/office/word/2012/wordml" xmlns:wpg="http://schemas.microsoft.com/office/word/2010/wordprocessingGroup" xmlns:wpi="http://schemas.microsoft.com/office/word/2010/wordprocessingInk" xmlns:wne="http://schemas.microsoft.com/office/word/2006/wordml" xmlns:wps="http://schemas.microsoft.com/office/word/2010/wordprocessingShape" mc:Ignorable="w14 w15 wp14">
+  <w15:person w15:author="Kurt">
+    <w15:presenceInfo w15:providerId="None" w15:userId="Kurt"/>
+  </w15:person>
+</w15:people>
 </file>
 
 <file path=word/styles.xml><?xml version="1.0" encoding="utf-8"?>
@@ -13748,6 +14268,104 @@
       <w:color w:val="2E74B5" w:themeColor="accent1" w:themeShade="BF"/>
     </w:rPr>
   </w:style>
+  <w:style w:type="character" w:styleId="CommentReference">
+    <w:name w:val="annotation reference"/>
+    <w:basedOn w:val="DefaultParagraphFont"/>
+    <w:uiPriority w:val="99"/>
+    <w:semiHidden/>
+    <w:unhideWhenUsed/>
+    <w:rsid w:val="00000EE6"/>
+    <w:rPr>
+      <w:sz w:val="16"/>
+      <w:szCs w:val="16"/>
+    </w:rPr>
+  </w:style>
+  <w:style w:type="paragraph" w:styleId="CommentText">
+    <w:name w:val="annotation text"/>
+    <w:basedOn w:val="Normal"/>
+    <w:link w:val="CommentTextChar"/>
+    <w:uiPriority w:val="99"/>
+    <w:semiHidden/>
+    <w:unhideWhenUsed/>
+    <w:rsid w:val="00000EE6"/>
+    <w:pPr>
+      <w:spacing w:line="240" w:lineRule="auto"/>
+    </w:pPr>
+    <w:rPr>
+      <w:sz w:val="20"/>
+      <w:szCs w:val="20"/>
+    </w:rPr>
+  </w:style>
+  <w:style w:type="character" w:customStyle="1" w:styleId="CommentTextChar">
+    <w:name w:val="Comment Text Char"/>
+    <w:basedOn w:val="DefaultParagraphFont"/>
+    <w:link w:val="CommentText"/>
+    <w:uiPriority w:val="99"/>
+    <w:semiHidden/>
+    <w:rsid w:val="00000EE6"/>
+    <w:rPr>
+      <w:sz w:val="20"/>
+      <w:szCs w:val="20"/>
+    </w:rPr>
+  </w:style>
+  <w:style w:type="paragraph" w:styleId="CommentSubject">
+    <w:name w:val="annotation subject"/>
+    <w:basedOn w:val="CommentText"/>
+    <w:next w:val="CommentText"/>
+    <w:link w:val="CommentSubjectChar"/>
+    <w:uiPriority w:val="99"/>
+    <w:semiHidden/>
+    <w:unhideWhenUsed/>
+    <w:rsid w:val="00000EE6"/>
+    <w:rPr>
+      <w:b/>
+      <w:bCs/>
+    </w:rPr>
+  </w:style>
+  <w:style w:type="character" w:customStyle="1" w:styleId="CommentSubjectChar">
+    <w:name w:val="Comment Subject Char"/>
+    <w:basedOn w:val="CommentTextChar"/>
+    <w:link w:val="CommentSubject"/>
+    <w:uiPriority w:val="99"/>
+    <w:semiHidden/>
+    <w:rsid w:val="00000EE6"/>
+    <w:rPr>
+      <w:b/>
+      <w:bCs/>
+      <w:sz w:val="20"/>
+      <w:szCs w:val="20"/>
+    </w:rPr>
+  </w:style>
+  <w:style w:type="paragraph" w:styleId="BalloonText">
+    <w:name w:val="Balloon Text"/>
+    <w:basedOn w:val="Normal"/>
+    <w:link w:val="BalloonTextChar"/>
+    <w:uiPriority w:val="99"/>
+    <w:semiHidden/>
+    <w:unhideWhenUsed/>
+    <w:rsid w:val="00000EE6"/>
+    <w:pPr>
+      <w:spacing w:after="0" w:line="240" w:lineRule="auto"/>
+    </w:pPr>
+    <w:rPr>
+      <w:rFonts w:ascii="Segoe UI" w:hAnsi="Segoe UI" w:cs="Segoe UI"/>
+      <w:sz w:val="18"/>
+      <w:szCs w:val="18"/>
+    </w:rPr>
+  </w:style>
+  <w:style w:type="character" w:customStyle="1" w:styleId="BalloonTextChar">
+    <w:name w:val="Balloon Text Char"/>
+    <w:basedOn w:val="DefaultParagraphFont"/>
+    <w:link w:val="BalloonText"/>
+    <w:uiPriority w:val="99"/>
+    <w:semiHidden/>
+    <w:rsid w:val="00000EE6"/>
+    <w:rPr>
+      <w:rFonts w:ascii="Segoe UI" w:hAnsi="Segoe UI" w:cs="Segoe UI"/>
+      <w:sz w:val="18"/>
+      <w:szCs w:val="18"/>
+    </w:rPr>
+  </w:style>
 </w:styles>
 </file>
 
@@ -14017,7 +14635,7 @@
 </file>
 
 <file path=customXml/itemProps1.xml><?xml version="1.0" encoding="utf-8"?>
-<ds:datastoreItem xmlns:ds="http://schemas.openxmlformats.org/officeDocument/2006/customXml" ds:itemID="{5D0115A1-F6E8-4093-8B2A-790E0BB89580}">
+<ds:datastoreItem xmlns:ds="http://schemas.openxmlformats.org/officeDocument/2006/customXml" ds:itemID="{69456F34-181B-4DB5-8BA5-4BF5DC7FBAEE}">
   <ds:schemaRefs>
     <ds:schemaRef ds:uri="http://schemas.openxmlformats.org/officeDocument/2006/bibliography"/>
   </ds:schemaRefs>

</xml_diff>

<commit_message>
changed the functional requirements
</commit_message>
<xml_diff>
--- a/Documentation/Software Requirements/Software Requirement Specifications - CSCI311.docx
+++ b/Documentation/Software Requirements/Software Requirement Specifications - CSCI311.docx
@@ -6761,14 +6761,14 @@
         <w:tblLook w:val="04A0" w:firstRow="1" w:lastRow="0" w:firstColumn="1" w:lastColumn="0" w:noHBand="0" w:noVBand="1"/>
       </w:tblPr>
       <w:tblGrid>
-        <w:gridCol w:w="1631"/>
-        <w:gridCol w:w="1365"/>
-        <w:gridCol w:w="871"/>
-        <w:gridCol w:w="585"/>
-        <w:gridCol w:w="1630"/>
-        <w:gridCol w:w="1051"/>
-        <w:gridCol w:w="1472"/>
-        <w:gridCol w:w="1051"/>
+        <w:gridCol w:w="1613"/>
+        <w:gridCol w:w="1300"/>
+        <w:gridCol w:w="831"/>
+        <w:gridCol w:w="571"/>
+        <w:gridCol w:w="1592"/>
+        <w:gridCol w:w="1388"/>
+        <w:gridCol w:w="1437"/>
+        <w:gridCol w:w="924"/>
       </w:tblGrid>
       <w:tr>
         <w:trPr>
@@ -6877,7 +6877,13 @@
           <w:tcPr>
             <w:tcW w:w="1051" w:type="dxa"/>
           </w:tcPr>
-          <w:p/>
+          <w:p>
+            <w:r>
+              <w:t>Functional Requriement</w:t>
+            </w:r>
+            <w:bookmarkStart w:id="19" w:name="_GoBack"/>
+            <w:bookmarkEnd w:id="19"/>
+          </w:p>
         </w:tc>
         <w:tc>
           <w:tcPr>
@@ -7122,14 +7128,14 @@
         <w:tblLook w:val="04A0" w:firstRow="1" w:lastRow="0" w:firstColumn="1" w:lastColumn="0" w:noHBand="0" w:noVBand="1"/>
       </w:tblPr>
       <w:tblGrid>
-        <w:gridCol w:w="1631"/>
-        <w:gridCol w:w="1365"/>
-        <w:gridCol w:w="871"/>
-        <w:gridCol w:w="585"/>
-        <w:gridCol w:w="1630"/>
-        <w:gridCol w:w="1051"/>
-        <w:gridCol w:w="1472"/>
-        <w:gridCol w:w="1051"/>
+        <w:gridCol w:w="1614"/>
+        <w:gridCol w:w="1306"/>
+        <w:gridCol w:w="834"/>
+        <w:gridCol w:w="544"/>
+        <w:gridCol w:w="1595"/>
+        <w:gridCol w:w="1388"/>
+        <w:gridCol w:w="1440"/>
+        <w:gridCol w:w="935"/>
       </w:tblGrid>
       <w:tr>
         <w:trPr>
@@ -7216,7 +7222,16 @@
           <w:tcPr>
             <w:tcW w:w="1051" w:type="dxa"/>
           </w:tcPr>
-          <w:p/>
+          <w:p>
+            <w:r>
+              <w:t xml:space="preserve">Functional </w:t>
+            </w:r>
+            <w:proofErr w:type="spellStart"/>
+            <w:r>
+              <w:t>Requriement</w:t>
+            </w:r>
+            <w:proofErr w:type="spellEnd"/>
+          </w:p>
         </w:tc>
         <w:tc>
           <w:tcPr>
@@ -7472,14 +7487,14 @@
         <w:tblLook w:val="04A0" w:firstRow="1" w:lastRow="0" w:firstColumn="1" w:lastColumn="0" w:noHBand="0" w:noVBand="1"/>
       </w:tblPr>
       <w:tblGrid>
-        <w:gridCol w:w="1631"/>
-        <w:gridCol w:w="1365"/>
-        <w:gridCol w:w="871"/>
-        <w:gridCol w:w="585"/>
-        <w:gridCol w:w="1630"/>
-        <w:gridCol w:w="1051"/>
-        <w:gridCol w:w="1472"/>
-        <w:gridCol w:w="1051"/>
+        <w:gridCol w:w="1614"/>
+        <w:gridCol w:w="1306"/>
+        <w:gridCol w:w="834"/>
+        <w:gridCol w:w="544"/>
+        <w:gridCol w:w="1595"/>
+        <w:gridCol w:w="1388"/>
+        <w:gridCol w:w="1440"/>
+        <w:gridCol w:w="935"/>
       </w:tblGrid>
       <w:tr>
         <w:trPr>
@@ -7563,7 +7578,16 @@
           <w:tcPr>
             <w:tcW w:w="1051" w:type="dxa"/>
           </w:tcPr>
-          <w:p/>
+          <w:p>
+            <w:r>
+              <w:t xml:space="preserve">Functional </w:t>
+            </w:r>
+            <w:proofErr w:type="spellStart"/>
+            <w:r>
+              <w:t>Requriement</w:t>
+            </w:r>
+            <w:proofErr w:type="spellEnd"/>
+          </w:p>
         </w:tc>
         <w:tc>
           <w:tcPr>
@@ -7833,14 +7857,14 @@
         <w:tblLook w:val="04A0" w:firstRow="1" w:lastRow="0" w:firstColumn="1" w:lastColumn="0" w:noHBand="0" w:noVBand="1"/>
       </w:tblPr>
       <w:tblGrid>
-        <w:gridCol w:w="1631"/>
-        <w:gridCol w:w="1365"/>
-        <w:gridCol w:w="871"/>
-        <w:gridCol w:w="585"/>
-        <w:gridCol w:w="1630"/>
-        <w:gridCol w:w="1051"/>
-        <w:gridCol w:w="1472"/>
-        <w:gridCol w:w="1051"/>
+        <w:gridCol w:w="1614"/>
+        <w:gridCol w:w="1306"/>
+        <w:gridCol w:w="834"/>
+        <w:gridCol w:w="544"/>
+        <w:gridCol w:w="1595"/>
+        <w:gridCol w:w="1388"/>
+        <w:gridCol w:w="1440"/>
+        <w:gridCol w:w="935"/>
       </w:tblGrid>
       <w:tr>
         <w:trPr>
@@ -7924,7 +7948,16 @@
           <w:tcPr>
             <w:tcW w:w="1051" w:type="dxa"/>
           </w:tcPr>
-          <w:p/>
+          <w:p>
+            <w:r>
+              <w:t xml:space="preserve">Functional </w:t>
+            </w:r>
+            <w:proofErr w:type="spellStart"/>
+            <w:r>
+              <w:t>Requriement</w:t>
+            </w:r>
+            <w:proofErr w:type="spellEnd"/>
+          </w:p>
         </w:tc>
         <w:tc>
           <w:tcPr>
@@ -8175,14 +8208,14 @@
         <w:tblLook w:val="04A0" w:firstRow="1" w:lastRow="0" w:firstColumn="1" w:lastColumn="0" w:noHBand="0" w:noVBand="1"/>
       </w:tblPr>
       <w:tblGrid>
-        <w:gridCol w:w="1631"/>
-        <w:gridCol w:w="1365"/>
-        <w:gridCol w:w="871"/>
-        <w:gridCol w:w="585"/>
-        <w:gridCol w:w="1630"/>
-        <w:gridCol w:w="1051"/>
-        <w:gridCol w:w="1472"/>
-        <w:gridCol w:w="1051"/>
+        <w:gridCol w:w="1614"/>
+        <w:gridCol w:w="1306"/>
+        <w:gridCol w:w="834"/>
+        <w:gridCol w:w="544"/>
+        <w:gridCol w:w="1595"/>
+        <w:gridCol w:w="1388"/>
+        <w:gridCol w:w="1440"/>
+        <w:gridCol w:w="935"/>
       </w:tblGrid>
       <w:tr>
         <w:trPr>
@@ -8266,7 +8299,16 @@
           <w:tcPr>
             <w:tcW w:w="1051" w:type="dxa"/>
           </w:tcPr>
-          <w:p/>
+          <w:p>
+            <w:r>
+              <w:t xml:space="preserve">Functional </w:t>
+            </w:r>
+            <w:proofErr w:type="spellStart"/>
+            <w:r>
+              <w:t>Requriement</w:t>
+            </w:r>
+            <w:proofErr w:type="spellEnd"/>
+          </w:p>
         </w:tc>
         <w:tc>
           <w:tcPr>
@@ -8533,14 +8575,14 @@
         <w:tblLook w:val="04A0" w:firstRow="1" w:lastRow="0" w:firstColumn="1" w:lastColumn="0" w:noHBand="0" w:noVBand="1"/>
       </w:tblPr>
       <w:tblGrid>
-        <w:gridCol w:w="1631"/>
-        <w:gridCol w:w="1365"/>
-        <w:gridCol w:w="871"/>
-        <w:gridCol w:w="585"/>
-        <w:gridCol w:w="1630"/>
-        <w:gridCol w:w="1051"/>
-        <w:gridCol w:w="1472"/>
-        <w:gridCol w:w="1051"/>
+        <w:gridCol w:w="1614"/>
+        <w:gridCol w:w="1306"/>
+        <w:gridCol w:w="834"/>
+        <w:gridCol w:w="544"/>
+        <w:gridCol w:w="1595"/>
+        <w:gridCol w:w="1388"/>
+        <w:gridCol w:w="1440"/>
+        <w:gridCol w:w="935"/>
       </w:tblGrid>
       <w:tr>
         <w:trPr>
@@ -8624,7 +8666,16 @@
           <w:tcPr>
             <w:tcW w:w="1051" w:type="dxa"/>
           </w:tcPr>
-          <w:p/>
+          <w:p>
+            <w:r>
+              <w:t xml:space="preserve">Functional </w:t>
+            </w:r>
+            <w:proofErr w:type="spellStart"/>
+            <w:r>
+              <w:t>Requriement</w:t>
+            </w:r>
+            <w:proofErr w:type="spellEnd"/>
+          </w:p>
         </w:tc>
         <w:tc>
           <w:tcPr>
@@ -8885,14 +8936,14 @@
         <w:tblLook w:val="04A0" w:firstRow="1" w:lastRow="0" w:firstColumn="1" w:lastColumn="0" w:noHBand="0" w:noVBand="1"/>
       </w:tblPr>
       <w:tblGrid>
-        <w:gridCol w:w="1631"/>
-        <w:gridCol w:w="1365"/>
-        <w:gridCol w:w="871"/>
-        <w:gridCol w:w="585"/>
-        <w:gridCol w:w="1630"/>
-        <w:gridCol w:w="1051"/>
-        <w:gridCol w:w="1472"/>
-        <w:gridCol w:w="1051"/>
+        <w:gridCol w:w="1614"/>
+        <w:gridCol w:w="1306"/>
+        <w:gridCol w:w="834"/>
+        <w:gridCol w:w="544"/>
+        <w:gridCol w:w="1595"/>
+        <w:gridCol w:w="1388"/>
+        <w:gridCol w:w="1440"/>
+        <w:gridCol w:w="935"/>
       </w:tblGrid>
       <w:tr>
         <w:trPr>
@@ -8979,7 +9030,16 @@
           <w:tcPr>
             <w:tcW w:w="1051" w:type="dxa"/>
           </w:tcPr>
-          <w:p/>
+          <w:p>
+            <w:r>
+              <w:t xml:space="preserve">Functional </w:t>
+            </w:r>
+            <w:proofErr w:type="spellStart"/>
+            <w:r>
+              <w:t>Requriement</w:t>
+            </w:r>
+            <w:proofErr w:type="spellEnd"/>
+          </w:p>
         </w:tc>
         <w:tc>
           <w:tcPr>
@@ -9245,14 +9305,14 @@
         <w:tblLook w:val="04A0" w:firstRow="1" w:lastRow="0" w:firstColumn="1" w:lastColumn="0" w:noHBand="0" w:noVBand="1"/>
       </w:tblPr>
       <w:tblGrid>
-        <w:gridCol w:w="1631"/>
-        <w:gridCol w:w="1365"/>
-        <w:gridCol w:w="871"/>
-        <w:gridCol w:w="585"/>
-        <w:gridCol w:w="1630"/>
-        <w:gridCol w:w="1051"/>
-        <w:gridCol w:w="1472"/>
-        <w:gridCol w:w="1051"/>
+        <w:gridCol w:w="1614"/>
+        <w:gridCol w:w="1306"/>
+        <w:gridCol w:w="834"/>
+        <w:gridCol w:w="544"/>
+        <w:gridCol w:w="1595"/>
+        <w:gridCol w:w="1388"/>
+        <w:gridCol w:w="1440"/>
+        <w:gridCol w:w="935"/>
       </w:tblGrid>
       <w:tr>
         <w:trPr>
@@ -9336,7 +9396,16 @@
           <w:tcPr>
             <w:tcW w:w="1051" w:type="dxa"/>
           </w:tcPr>
-          <w:p/>
+          <w:p>
+            <w:r>
+              <w:t xml:space="preserve">Functional </w:t>
+            </w:r>
+            <w:proofErr w:type="spellStart"/>
+            <w:r>
+              <w:t>Requriement</w:t>
+            </w:r>
+            <w:proofErr w:type="spellEnd"/>
+          </w:p>
         </w:tc>
         <w:tc>
           <w:tcPr>
@@ -9621,14 +9690,14 @@
         <w:tblLook w:val="04A0" w:firstRow="1" w:lastRow="0" w:firstColumn="1" w:lastColumn="0" w:noHBand="0" w:noVBand="1"/>
       </w:tblPr>
       <w:tblGrid>
-        <w:gridCol w:w="1631"/>
-        <w:gridCol w:w="1365"/>
-        <w:gridCol w:w="871"/>
-        <w:gridCol w:w="585"/>
-        <w:gridCol w:w="1630"/>
-        <w:gridCol w:w="1051"/>
-        <w:gridCol w:w="1472"/>
-        <w:gridCol w:w="1051"/>
+        <w:gridCol w:w="1614"/>
+        <w:gridCol w:w="1306"/>
+        <w:gridCol w:w="834"/>
+        <w:gridCol w:w="544"/>
+        <w:gridCol w:w="1595"/>
+        <w:gridCol w:w="1388"/>
+        <w:gridCol w:w="1440"/>
+        <w:gridCol w:w="935"/>
       </w:tblGrid>
       <w:tr>
         <w:trPr>
@@ -9712,7 +9781,16 @@
           <w:tcPr>
             <w:tcW w:w="1051" w:type="dxa"/>
           </w:tcPr>
-          <w:p/>
+          <w:p>
+            <w:r>
+              <w:t xml:space="preserve">Functional </w:t>
+            </w:r>
+            <w:proofErr w:type="spellStart"/>
+            <w:r>
+              <w:t>Requriement</w:t>
+            </w:r>
+            <w:proofErr w:type="spellEnd"/>
+          </w:p>
         </w:tc>
         <w:tc>
           <w:tcPr>
@@ -9991,14 +10069,14 @@
         <w:tblLook w:val="04A0" w:firstRow="1" w:lastRow="0" w:firstColumn="1" w:lastColumn="0" w:noHBand="0" w:noVBand="1"/>
       </w:tblPr>
       <w:tblGrid>
-        <w:gridCol w:w="1631"/>
-        <w:gridCol w:w="1365"/>
-        <w:gridCol w:w="871"/>
-        <w:gridCol w:w="585"/>
-        <w:gridCol w:w="1630"/>
-        <w:gridCol w:w="1051"/>
-        <w:gridCol w:w="1472"/>
-        <w:gridCol w:w="1051"/>
+        <w:gridCol w:w="1614"/>
+        <w:gridCol w:w="1306"/>
+        <w:gridCol w:w="834"/>
+        <w:gridCol w:w="544"/>
+        <w:gridCol w:w="1595"/>
+        <w:gridCol w:w="1388"/>
+        <w:gridCol w:w="1440"/>
+        <w:gridCol w:w="935"/>
       </w:tblGrid>
       <w:tr>
         <w:trPr>
@@ -10082,7 +10160,16 @@
           <w:tcPr>
             <w:tcW w:w="1051" w:type="dxa"/>
           </w:tcPr>
-          <w:p/>
+          <w:p>
+            <w:r>
+              <w:t xml:space="preserve">Functional </w:t>
+            </w:r>
+            <w:proofErr w:type="spellStart"/>
+            <w:r>
+              <w:t>Requriement</w:t>
+            </w:r>
+            <w:proofErr w:type="spellEnd"/>
+          </w:p>
         </w:tc>
         <w:tc>
           <w:tcPr>
@@ -10338,14 +10425,14 @@
         <w:tblLook w:val="04A0" w:firstRow="1" w:lastRow="0" w:firstColumn="1" w:lastColumn="0" w:noHBand="0" w:noVBand="1"/>
       </w:tblPr>
       <w:tblGrid>
-        <w:gridCol w:w="1631"/>
-        <w:gridCol w:w="1365"/>
-        <w:gridCol w:w="871"/>
-        <w:gridCol w:w="585"/>
-        <w:gridCol w:w="1630"/>
-        <w:gridCol w:w="1051"/>
-        <w:gridCol w:w="1472"/>
-        <w:gridCol w:w="1051"/>
+        <w:gridCol w:w="1614"/>
+        <w:gridCol w:w="1306"/>
+        <w:gridCol w:w="834"/>
+        <w:gridCol w:w="544"/>
+        <w:gridCol w:w="1595"/>
+        <w:gridCol w:w="1388"/>
+        <w:gridCol w:w="1440"/>
+        <w:gridCol w:w="935"/>
       </w:tblGrid>
       <w:tr>
         <w:trPr>
@@ -10432,7 +10519,16 @@
           <w:tcPr>
             <w:tcW w:w="1051" w:type="dxa"/>
           </w:tcPr>
-          <w:p/>
+          <w:p>
+            <w:r>
+              <w:t xml:space="preserve">Functional </w:t>
+            </w:r>
+            <w:proofErr w:type="spellStart"/>
+            <w:r>
+              <w:t>Requriement</w:t>
+            </w:r>
+            <w:proofErr w:type="spellEnd"/>
+          </w:p>
         </w:tc>
         <w:tc>
           <w:tcPr>
@@ -10696,14 +10792,14 @@
         <w:tblLook w:val="04A0" w:firstRow="1" w:lastRow="0" w:firstColumn="1" w:lastColumn="0" w:noHBand="0" w:noVBand="1"/>
       </w:tblPr>
       <w:tblGrid>
-        <w:gridCol w:w="1631"/>
-        <w:gridCol w:w="1365"/>
-        <w:gridCol w:w="871"/>
-        <w:gridCol w:w="585"/>
-        <w:gridCol w:w="1630"/>
-        <w:gridCol w:w="1051"/>
-        <w:gridCol w:w="1472"/>
-        <w:gridCol w:w="1051"/>
+        <w:gridCol w:w="1614"/>
+        <w:gridCol w:w="1306"/>
+        <w:gridCol w:w="834"/>
+        <w:gridCol w:w="544"/>
+        <w:gridCol w:w="1595"/>
+        <w:gridCol w:w="1388"/>
+        <w:gridCol w:w="1440"/>
+        <w:gridCol w:w="935"/>
       </w:tblGrid>
       <w:tr>
         <w:trPr>
@@ -10787,7 +10883,16 @@
           <w:tcPr>
             <w:tcW w:w="1051" w:type="dxa"/>
           </w:tcPr>
-          <w:p/>
+          <w:p>
+            <w:r>
+              <w:t xml:space="preserve">Functional </w:t>
+            </w:r>
+            <w:proofErr w:type="spellStart"/>
+            <w:r>
+              <w:t>Requriement</w:t>
+            </w:r>
+            <w:proofErr w:type="spellEnd"/>
+          </w:p>
         </w:tc>
         <w:tc>
           <w:tcPr>
@@ -11031,16 +11136,16 @@
             <w:r>
               <w:t>n/</w:t>
             </w:r>
-            <w:commentRangeStart w:id="19"/>
+            <w:commentRangeStart w:id="20"/>
             <w:r>
               <w:t>a</w:t>
             </w:r>
-            <w:commentRangeEnd w:id="19"/>
+            <w:commentRangeEnd w:id="20"/>
             <w:r>
               <w:rPr>
                 <w:rStyle w:val="CommentReference"/>
               </w:rPr>
-              <w:commentReference w:id="19"/>
+              <w:commentReference w:id="20"/>
             </w:r>
           </w:p>
         </w:tc>
@@ -13961,8 +14066,6 @@
               </w:rPr>
               <w:t>Requirement Type</w:t>
             </w:r>
-            <w:bookmarkStart w:id="20" w:name="_GoBack"/>
-            <w:bookmarkEnd w:id="20"/>
           </w:p>
         </w:tc>
         <w:tc>
@@ -14353,7 +14456,7 @@
       </w:r>
     </w:p>
   </w:comment>
-  <w:comment w:id="19" w:author="Kurt" w:date="2014-04-06T23:31:00Z" w:initials="K">
+  <w:comment w:id="20" w:author="Kurt" w:date="2014-04-06T23:31:00Z" w:initials="K">
     <w:p>
       <w:pPr>
         <w:pStyle w:val="CommentText"/>
@@ -18145,7 +18248,7 @@
   <a:extraClrSchemeLst/>
   <a:extLst>
     <a:ext uri="{05A4C25C-085E-4340-85A3-A5531E510DB2}">
-      <thm15:themeFamily xmlns:thm15="http://schemas.microsoft.com/office/thememl/2012/main" xmlns="" name="Office Theme" id="{62F939B6-93AF-4DB8-9C6B-D6C7DFDC589F}" vid="{4A3C46E8-61CC-4603-A589-7422A47A8E4A}"/>
+      <thm15:themeFamily xmlns="" xmlns:thm15="http://schemas.microsoft.com/office/thememl/2012/main" name="Office Theme" id="{62F939B6-93AF-4DB8-9C6B-D6C7DFDC589F}" vid="{4A3C46E8-61CC-4603-A589-7422A47A8E4A}"/>
     </a:ext>
   </a:extLst>
 </a:theme>
@@ -18156,7 +18259,7 @@
 </file>
 
 <file path=customXml/itemProps1.xml><?xml version="1.0" encoding="utf-8"?>
-<ds:datastoreItem xmlns:ds="http://schemas.openxmlformats.org/officeDocument/2006/customXml" ds:itemID="{BF16CE20-9185-694A-BF8D-5894AFFC8F37}">
+<ds:datastoreItem xmlns:ds="http://schemas.openxmlformats.org/officeDocument/2006/customXml" ds:itemID="{83DEB3EB-42F0-C74A-90B8-00BD57B95AEA}">
   <ds:schemaRefs>
     <ds:schemaRef ds:uri="http://schemas.openxmlformats.org/officeDocument/2006/bibliography"/>
   </ds:schemaRefs>

</xml_diff>